<commit_message>
update xml, md, vocab
</commit_message>
<xml_diff>
--- a/TEMP/input/p003v_GCi_DN_SDi_HW_++MHS_PHS_G1/tc_p003v.docx
+++ b/TEMP/input/p003v_GCi_DN_SDi_HW_++MHS_PHS_G1/tc_p003v.docx
@@ -167,10 +167,10 @@
         <w:spacing w:line="276" w:lineRule="auto"/>
         <w:contextualSpacing w:val="0"/>
         <w:rPr>
-          <w:rFonts w:ascii="Arial" w:cs="Arial" w:eastAsia="Arial" w:hAnsi="Arial"/>
-          <w:color w:val="000000"/>
-          <w:sz w:val="22"/>
-          <w:szCs w:val="22"/>
+          <w:rFonts w:ascii="Courier New" w:cs="Courier New" w:eastAsia="Courier New" w:hAnsi="Courier New"/>
+          <w:color w:val="7f6000"/>
+          <w:sz w:val="18"/>
+          <w:szCs w:val="18"/>
         </w:rPr>
       </w:pPr>
       <w:r>
@@ -182,6 +182,28 @@
           <w:rtl w:val="0"/>
         </w:rPr>
         <w:t xml:space="preserve">&lt;div&gt;</w:t>
+      </w:r>
+    </w:p>
+    <w:p>
+      <w:pPr>
+        <w:widowControl w:val="0"/>
+        <w:contextualSpacing w:val="0"/>
+        <w:rPr>
+          <w:rFonts w:ascii="Courier New" w:cs="Courier New" w:eastAsia="Courier New" w:hAnsi="Courier New"/>
+          <w:color w:val="7f6000"/>
+          <w:sz w:val="18"/>
+          <w:szCs w:val="18"/>
+        </w:rPr>
+      </w:pPr>
+      <w:r>
+        <w:rPr>
+          <w:rFonts w:ascii="Courier New" w:cs="Courier New" w:eastAsia="Courier New" w:hAnsi="Courier New"/>
+          <w:color w:val="a91111"/>
+          <w:sz w:val="18"/>
+          <w:szCs w:val="18"/>
+          <w:rtl w:val="0"/>
+        </w:rPr>
+        <w:t xml:space="preserve">&lt;cont/&gt;</w:t>
       </w:r>
       <w:r>
         <w:rPr>
@@ -249,16 +271,6 @@
           <w:szCs w:val="22"/>
         </w:rPr>
       </w:pPr>
-      <w:r>
-        <w:rPr>
-          <w:rFonts w:ascii="Courier New" w:cs="Courier New" w:eastAsia="Courier New" w:hAnsi="Courier New"/>
-          <w:color w:val="a91111"/>
-          <w:sz w:val="18"/>
-          <w:szCs w:val="18"/>
-          <w:rtl w:val="0"/>
-        </w:rPr>
-        <w:t xml:space="preserve">&lt;cont/&gt;</w:t>
-      </w:r>
       <w:r>
         <w:rPr>
           <w:rtl w:val="0"/>

</xml_diff>